<commit_message>
Docx File include somedata
</commit_message>
<xml_diff>
--- a/28_KrishnaKapadia.docx
+++ b/28_KrishnaKapadia.docx
@@ -95,7 +95,92 @@
           <w:b/>
           <w:bCs/>
         </w:rPr>
-        <w:t>1) Command line based digital clock with date and time.</w:t>
+        <w:t>// Directory Structure</w:t>
+      </w:r>
+    </w:p>
+    <w:p>
+      <w:pPr>
+        <w:ind w:left="360"/>
+        <w:rPr>
+          <w:b/>
+          <w:bCs/>
+        </w:rPr>
+      </w:pPr>
+      <w:r>
+        <w:rPr>
+          <w:noProof/>
+        </w:rPr>
+        <w:drawing>
+          <wp:inline distT="0" distB="0" distL="0" distR="0" wp14:anchorId="410B5519" wp14:editId="5EA5F7CA">
+            <wp:extent cx="5731510" cy="3223895"/>
+            <wp:effectExtent l="0" t="0" r="2540" b="0"/>
+            <wp:docPr id="11" name="Picture 11"/>
+            <wp:cNvGraphicFramePr>
+              <a:graphicFrameLocks xmlns:a="http://schemas.openxmlformats.org/drawingml/2006/main" noChangeAspect="1"/>
+            </wp:cNvGraphicFramePr>
+            <a:graphic xmlns:a="http://schemas.openxmlformats.org/drawingml/2006/main">
+              <a:graphicData uri="http://schemas.openxmlformats.org/drawingml/2006/picture">
+                <pic:pic xmlns:pic="http://schemas.openxmlformats.org/drawingml/2006/picture">
+                  <pic:nvPicPr>
+                    <pic:cNvPr id="1" name=""/>
+                    <pic:cNvPicPr/>
+                  </pic:nvPicPr>
+                  <pic:blipFill>
+                    <a:blip r:embed="rId5"/>
+                    <a:stretch>
+                      <a:fillRect/>
+                    </a:stretch>
+                  </pic:blipFill>
+                  <pic:spPr>
+                    <a:xfrm>
+                      <a:off x="0" y="0"/>
+                      <a:ext cx="5731510" cy="3223895"/>
+                    </a:xfrm>
+                    <a:prstGeom prst="rect">
+                      <a:avLst/>
+                    </a:prstGeom>
+                  </pic:spPr>
+                </pic:pic>
+              </a:graphicData>
+            </a:graphic>
+          </wp:inline>
+        </w:drawing>
+      </w:r>
+    </w:p>
+    <w:p>
+      <w:pPr>
+        <w:pStyle w:val="ListParagraph"/>
+        <w:numPr>
+          <w:ilvl w:val="0"/>
+          <w:numId w:val="2"/>
+        </w:numPr>
+        <w:rPr>
+          <w:b/>
+          <w:bCs/>
+        </w:rPr>
+      </w:pPr>
+      <w:r>
+        <w:rPr>
+          <w:b/>
+          <w:bCs/>
+        </w:rPr>
+        <w:t>Command line based digital clock with date and time.</w:t>
+      </w:r>
+    </w:p>
+    <w:p>
+      <w:pPr>
+        <w:ind w:left="360"/>
+        <w:rPr>
+          <w:b/>
+          <w:bCs/>
+        </w:rPr>
+      </w:pPr>
+      <w:r>
+        <w:rPr>
+          <w:b/>
+          <w:bCs/>
+        </w:rPr>
+        <w:t>Task_1.js</w:t>
       </w:r>
     </w:p>
     <w:p>
@@ -191,6 +276,7 @@
         <w:ind w:left="360"/>
       </w:pPr>
       <w:r>
+        <w:lastRenderedPageBreak/>
         <w:t xml:space="preserve">        hr = hr - 12;</w:t>
       </w:r>
     </w:p>
@@ -290,7 +376,6 @@
         <w:rPr>
           <w:noProof/>
         </w:rPr>
-        <w:lastRenderedPageBreak/>
         <w:drawing>
           <wp:inline distT="0" distB="0" distL="0" distR="0" wp14:anchorId="7C3BB824" wp14:editId="18376670">
             <wp:extent cx="4753610" cy="944245"/>
@@ -307,7 +392,7 @@
                     <pic:cNvPicPr/>
                   </pic:nvPicPr>
                   <pic:blipFill rotWithShape="1">
-                    <a:blip r:embed="rId5"/>
+                    <a:blip r:embed="rId6"/>
                     <a:srcRect l="17062" t="70711"/>
                     <a:stretch/>
                   </pic:blipFill>
@@ -337,18 +422,52 @@
     </w:p>
     <w:p>
       <w:pPr>
-        <w:ind w:left="360"/>
-        <w:rPr>
-          <w:b/>
-          <w:bCs/>
-        </w:rPr>
-      </w:pPr>
-      <w:r>
-        <w:rPr>
-          <w:b/>
-          <w:bCs/>
-        </w:rPr>
-        <w:t>2) Express File upload (single, multiple) with validations.</w:t>
+        <w:pStyle w:val="ListParagraph"/>
+        <w:numPr>
+          <w:ilvl w:val="0"/>
+          <w:numId w:val="2"/>
+        </w:numPr>
+        <w:rPr>
+          <w:b/>
+          <w:bCs/>
+        </w:rPr>
+      </w:pPr>
+      <w:r>
+        <w:rPr>
+          <w:b/>
+          <w:bCs/>
+        </w:rPr>
+        <w:t>Express File upload (single, multiple) with validations.</w:t>
+      </w:r>
+    </w:p>
+    <w:p>
+      <w:pPr>
+        <w:ind w:left="360"/>
+        <w:rPr>
+          <w:b/>
+          <w:bCs/>
+        </w:rPr>
+      </w:pPr>
+      <w:r>
+        <w:rPr>
+          <w:b/>
+          <w:bCs/>
+        </w:rPr>
+        <w:t>Task_</w:t>
+      </w:r>
+      <w:r>
+        <w:rPr>
+          <w:b/>
+          <w:bCs/>
+        </w:rPr>
+        <w:t>2</w:t>
+      </w:r>
+      <w:r>
+        <w:rPr>
+          <w:b/>
+          <w:bCs/>
+        </w:rPr>
+        <w:t>.js</w:t>
       </w:r>
     </w:p>
     <w:p>
@@ -460,6 +579,7 @@
         <w:ind w:left="360"/>
       </w:pPr>
       <w:r>
+        <w:lastRenderedPageBreak/>
         <w:t xml:space="preserve">            return cb('Invalid file format'); //cb(err)</w:t>
       </w:r>
     </w:p>
@@ -564,106 +684,106 @@
         <w:ind w:left="360"/>
       </w:pPr>
       <w:r>
+        <w:t>app.use(express.urlencoded({ extended: true }));</w:t>
+      </w:r>
+    </w:p>
+    <w:p>
+      <w:pPr>
+        <w:ind w:left="360"/>
+      </w:pPr>
+      <w:r>
+        <w:t>app.get("/",(req,res)=&gt;{</w:t>
+      </w:r>
+    </w:p>
+    <w:p>
+      <w:pPr>
+        <w:ind w:left="360"/>
+      </w:pPr>
+      <w:r>
+        <w:t xml:space="preserve">    res.render("file-upload");</w:t>
+      </w:r>
+    </w:p>
+    <w:p>
+      <w:pPr>
+        <w:ind w:left="360"/>
+      </w:pPr>
+      <w:r>
+        <w:t>});</w:t>
+      </w:r>
+    </w:p>
+    <w:p>
+      <w:pPr>
+        <w:ind w:left="360"/>
+      </w:pPr>
+      <w:r>
+        <w:t>app.post("/", upload,(req,res)=&gt;{</w:t>
+      </w:r>
+    </w:p>
+    <w:p>
+      <w:pPr>
+        <w:ind w:left="360"/>
+      </w:pPr>
+      <w:r>
+        <w:t xml:space="preserve">    console.log(req.file.filename);</w:t>
+      </w:r>
+    </w:p>
+    <w:p>
+      <w:pPr>
+        <w:ind w:left="360"/>
+      </w:pPr>
+      <w:r>
+        <w:t xml:space="preserve">    res.render("file-upload");</w:t>
+      </w:r>
+    </w:p>
+    <w:p>
+      <w:pPr>
+        <w:ind w:left="360"/>
+      </w:pPr>
+      <w:r>
+        <w:t>})</w:t>
+      </w:r>
+    </w:p>
+    <w:p>
+      <w:pPr>
+        <w:ind w:left="360"/>
+      </w:pPr>
+      <w:r>
+        <w:t>app.listen(port,()=&gt;{</w:t>
+      </w:r>
+    </w:p>
+    <w:p>
+      <w:pPr>
+        <w:ind w:left="360"/>
+      </w:pPr>
+      <w:r>
+        <w:t xml:space="preserve">    console.log("Server is runningon port number:",port);</w:t>
+      </w:r>
+    </w:p>
+    <w:p>
+      <w:pPr>
+        <w:ind w:left="360"/>
+      </w:pPr>
+      <w:r>
+        <w:t>})</w:t>
+      </w:r>
+    </w:p>
+    <w:p>
+      <w:pPr>
+        <w:ind w:left="360"/>
+      </w:pPr>
+      <w:r>
+        <w:t>//Output</w:t>
+      </w:r>
+    </w:p>
+    <w:p>
+      <w:pPr>
+        <w:ind w:left="360"/>
+      </w:pPr>
+      <w:r>
+        <w:rPr>
+          <w:noProof/>
+        </w:rPr>
         <w:lastRenderedPageBreak/>
-        <w:t>app.use(express.urlencoded({ extended: true }));</w:t>
-      </w:r>
-    </w:p>
-    <w:p>
-      <w:pPr>
-        <w:ind w:left="360"/>
-      </w:pPr>
-      <w:r>
-        <w:t>app.get("/",(req,res)=&gt;{</w:t>
-      </w:r>
-    </w:p>
-    <w:p>
-      <w:pPr>
-        <w:ind w:left="360"/>
-      </w:pPr>
-      <w:r>
-        <w:t xml:space="preserve">    res.render("file-upload");</w:t>
-      </w:r>
-    </w:p>
-    <w:p>
-      <w:pPr>
-        <w:ind w:left="360"/>
-      </w:pPr>
-      <w:r>
-        <w:t>});</w:t>
-      </w:r>
-    </w:p>
-    <w:p>
-      <w:pPr>
-        <w:ind w:left="360"/>
-      </w:pPr>
-      <w:r>
-        <w:t>app.post("/", upload,(req,res)=&gt;{</w:t>
-      </w:r>
-    </w:p>
-    <w:p>
-      <w:pPr>
-        <w:ind w:left="360"/>
-      </w:pPr>
-      <w:r>
-        <w:t xml:space="preserve">    console.log(req.file.filename);</w:t>
-      </w:r>
-    </w:p>
-    <w:p>
-      <w:pPr>
-        <w:ind w:left="360"/>
-      </w:pPr>
-      <w:r>
-        <w:t xml:space="preserve">    res.render("file-upload");</w:t>
-      </w:r>
-    </w:p>
-    <w:p>
-      <w:pPr>
-        <w:ind w:left="360"/>
-      </w:pPr>
-      <w:r>
-        <w:t>})</w:t>
-      </w:r>
-    </w:p>
-    <w:p>
-      <w:pPr>
-        <w:ind w:left="360"/>
-      </w:pPr>
-      <w:r>
-        <w:t>app.listen(port,()=&gt;{</w:t>
-      </w:r>
-    </w:p>
-    <w:p>
-      <w:pPr>
-        <w:ind w:left="360"/>
-      </w:pPr>
-      <w:r>
-        <w:t xml:space="preserve">    console.log("Server is runningon port number:",port);</w:t>
-      </w:r>
-    </w:p>
-    <w:p>
-      <w:pPr>
-        <w:ind w:left="360"/>
-      </w:pPr>
-      <w:r>
-        <w:t>})</w:t>
-      </w:r>
-    </w:p>
-    <w:p>
-      <w:pPr>
-        <w:ind w:left="360"/>
-      </w:pPr>
-      <w:r>
-        <w:t>//Output</w:t>
-      </w:r>
-    </w:p>
-    <w:p>
-      <w:pPr>
-        <w:ind w:left="360"/>
-      </w:pPr>
-      <w:r>
-        <w:rPr>
-          <w:noProof/>
-        </w:rPr>
         <w:drawing>
           <wp:inline distT="0" distB="0" distL="0" distR="0" wp14:anchorId="39410560" wp14:editId="2428E5B0">
             <wp:extent cx="5731510" cy="2825750"/>
@@ -680,7 +800,7 @@
                     <pic:cNvPicPr/>
                   </pic:nvPicPr>
                   <pic:blipFill rotWithShape="1">
-                    <a:blip r:embed="rId6"/>
+                    <a:blip r:embed="rId7"/>
                     <a:srcRect t="9651" b="2698"/>
                     <a:stretch/>
                   </pic:blipFill>
@@ -727,6 +847,36 @@
     <w:p>
       <w:pPr>
         <w:ind w:left="360"/>
+        <w:rPr>
+          <w:b/>
+          <w:bCs/>
+        </w:rPr>
+      </w:pPr>
+      <w:r>
+        <w:rPr>
+          <w:b/>
+          <w:bCs/>
+        </w:rPr>
+        <w:t>Task_</w:t>
+      </w:r>
+      <w:r>
+        <w:rPr>
+          <w:b/>
+          <w:bCs/>
+        </w:rPr>
+        <w:t>3</w:t>
+      </w:r>
+      <w:r>
+        <w:rPr>
+          <w:b/>
+          <w:bCs/>
+        </w:rPr>
+        <w:t>.js</w:t>
+      </w:r>
+    </w:p>
+    <w:p>
+      <w:pPr>
+        <w:ind w:left="360"/>
       </w:pPr>
       <w:r>
         <w:t>// Session Login</w:t>
@@ -793,95 +943,95 @@
         <w:ind w:left="360"/>
       </w:pPr>
       <w:r>
+        <w:t>app.get("/", (req, res) =&gt; {</w:t>
+      </w:r>
+    </w:p>
+    <w:p>
+      <w:pPr>
+        <w:ind w:left="360"/>
+      </w:pPr>
+      <w:r>
+        <w:t xml:space="preserve">    res.render("login", { success: null, color: null });</w:t>
+      </w:r>
+    </w:p>
+    <w:p>
+      <w:pPr>
+        <w:ind w:left="360"/>
+      </w:pPr>
+      <w:r>
+        <w:t>});</w:t>
+      </w:r>
+    </w:p>
+    <w:p>
+      <w:pPr>
+        <w:ind w:left="360"/>
+      </w:pPr>
+      <w:r>
+        <w:t>app.use(session({</w:t>
+      </w:r>
+    </w:p>
+    <w:p>
+      <w:pPr>
+        <w:ind w:left="360"/>
+      </w:pPr>
+      <w:r>
+        <w:t xml:space="preserve">    resave: true,</w:t>
+      </w:r>
+    </w:p>
+    <w:p>
+      <w:pPr>
+        <w:ind w:left="360"/>
+      </w:pPr>
+      <w:r>
+        <w:t xml:space="preserve">    saveUninitialized: true,</w:t>
+      </w:r>
+    </w:p>
+    <w:p>
+      <w:pPr>
+        <w:ind w:left="360"/>
+      </w:pPr>
+      <w:r>
+        <w:t xml:space="preserve">    secret: 'keyboard cat'</w:t>
+      </w:r>
+    </w:p>
+    <w:p>
+      <w:pPr>
+        <w:ind w:left="360"/>
+      </w:pPr>
+      <w:r>
+        <w:t>}));</w:t>
+      </w:r>
+    </w:p>
+    <w:p>
+      <w:pPr>
+        <w:ind w:left="360"/>
+      </w:pPr>
+      <w:r>
+        <w:t>app.post("/", (req, res) =&gt; {</w:t>
+      </w:r>
+    </w:p>
+    <w:p>
+      <w:pPr>
+        <w:ind w:left="360"/>
+      </w:pPr>
+      <w:r>
+        <w:t xml:space="preserve">    var username = req.body.username;</w:t>
+      </w:r>
+    </w:p>
+    <w:p>
+      <w:pPr>
+        <w:ind w:left="360"/>
+      </w:pPr>
+      <w:r>
+        <w:t xml:space="preserve">    var password = req.body.password;</w:t>
+      </w:r>
+    </w:p>
+    <w:p>
+      <w:pPr>
+        <w:ind w:left="360"/>
+      </w:pPr>
+      <w:r>
         <w:lastRenderedPageBreak/>
-        <w:t>app.get("/", (req, res) =&gt; {</w:t>
-      </w:r>
-    </w:p>
-    <w:p>
-      <w:pPr>
-        <w:ind w:left="360"/>
-      </w:pPr>
-      <w:r>
-        <w:t xml:space="preserve">    res.render("login", { success: null, color: null });</w:t>
-      </w:r>
-    </w:p>
-    <w:p>
-      <w:pPr>
-        <w:ind w:left="360"/>
-      </w:pPr>
-      <w:r>
-        <w:t>});</w:t>
-      </w:r>
-    </w:p>
-    <w:p>
-      <w:pPr>
-        <w:ind w:left="360"/>
-      </w:pPr>
-      <w:r>
-        <w:t>app.use(session({</w:t>
-      </w:r>
-    </w:p>
-    <w:p>
-      <w:pPr>
-        <w:ind w:left="360"/>
-      </w:pPr>
-      <w:r>
-        <w:t xml:space="preserve">    resave: true,</w:t>
-      </w:r>
-    </w:p>
-    <w:p>
-      <w:pPr>
-        <w:ind w:left="360"/>
-      </w:pPr>
-      <w:r>
-        <w:t xml:space="preserve">    saveUninitialized: true,</w:t>
-      </w:r>
-    </w:p>
-    <w:p>
-      <w:pPr>
-        <w:ind w:left="360"/>
-      </w:pPr>
-      <w:r>
-        <w:t xml:space="preserve">    secret: 'keyboard cat'</w:t>
-      </w:r>
-    </w:p>
-    <w:p>
-      <w:pPr>
-        <w:ind w:left="360"/>
-      </w:pPr>
-      <w:r>
-        <w:t>}));</w:t>
-      </w:r>
-    </w:p>
-    <w:p>
-      <w:pPr>
-        <w:ind w:left="360"/>
-      </w:pPr>
-      <w:r>
-        <w:t>app.post("/", (req, res) =&gt; {</w:t>
-      </w:r>
-    </w:p>
-    <w:p>
-      <w:pPr>
-        <w:ind w:left="360"/>
-      </w:pPr>
-      <w:r>
-        <w:t xml:space="preserve">    var username = req.body.username;</w:t>
-      </w:r>
-    </w:p>
-    <w:p>
-      <w:pPr>
-        <w:ind w:left="360"/>
-      </w:pPr>
-      <w:r>
-        <w:t xml:space="preserve">    var password = req.body.password;</w:t>
-      </w:r>
-    </w:p>
-    <w:p>
-      <w:pPr>
-        <w:ind w:left="360"/>
-      </w:pPr>
-      <w:r>
         <w:t xml:space="preserve">    if (username == "admin" &amp;&amp; password == "admin") {  </w:t>
       </w:r>
     </w:p>
@@ -973,7 +1123,7 @@
                     <pic:cNvPicPr/>
                   </pic:nvPicPr>
                   <pic:blipFill rotWithShape="1">
-                    <a:blip r:embed="rId7"/>
+                    <a:blip r:embed="rId8"/>
                     <a:srcRect t="9848"/>
                     <a:stretch/>
                   </pic:blipFill>
@@ -1009,7 +1159,6 @@
         <w:rPr>
           <w:noProof/>
         </w:rPr>
-        <w:lastRenderedPageBreak/>
         <w:drawing>
           <wp:inline distT="0" distB="0" distL="0" distR="0" wp14:anchorId="18316552" wp14:editId="36E62308">
             <wp:extent cx="5731510" cy="2919095"/>
@@ -1026,7 +1175,7 @@
                     <pic:cNvPicPr/>
                   </pic:nvPicPr>
                   <pic:blipFill rotWithShape="1">
-                    <a:blip r:embed="rId8"/>
+                    <a:blip r:embed="rId9"/>
                     <a:srcRect t="9455"/>
                     <a:stretch/>
                   </pic:blipFill>
@@ -1073,6 +1222,37 @@
     <w:p>
       <w:pPr>
         <w:ind w:left="360"/>
+        <w:rPr>
+          <w:b/>
+          <w:bCs/>
+        </w:rPr>
+      </w:pPr>
+      <w:r>
+        <w:rPr>
+          <w:b/>
+          <w:bCs/>
+        </w:rPr>
+        <w:lastRenderedPageBreak/>
+        <w:t>Task_</w:t>
+      </w:r>
+      <w:r>
+        <w:rPr>
+          <w:b/>
+          <w:bCs/>
+        </w:rPr>
+        <w:t>4</w:t>
+      </w:r>
+      <w:r>
+        <w:rPr>
+          <w:b/>
+          <w:bCs/>
+        </w:rPr>
+        <w:t>.js</w:t>
+      </w:r>
+    </w:p>
+    <w:p>
+      <w:pPr>
+        <w:ind w:left="360"/>
       </w:pPr>
       <w:r>
         <w:t>const express = require('express');</w:t>
@@ -1227,95 +1407,95 @@
         <w:ind w:left="360"/>
       </w:pPr>
       <w:r>
+        <w:t xml:space="preserve">        "Accept-Ranges": "bytes",</w:t>
+      </w:r>
+    </w:p>
+    <w:p>
+      <w:pPr>
+        <w:ind w:left="360"/>
+      </w:pPr>
+      <w:r>
+        <w:t xml:space="preserve">        "Content-Length": contentLength,</w:t>
+      </w:r>
+    </w:p>
+    <w:p>
+      <w:pPr>
+        <w:ind w:left="360"/>
+      </w:pPr>
+      <w:r>
+        <w:t xml:space="preserve">        "Content-Type": "video/mp4",</w:t>
+      </w:r>
+    </w:p>
+    <w:p>
+      <w:pPr>
+        <w:ind w:left="360"/>
+      </w:pPr>
+      <w:r>
+        <w:t xml:space="preserve">    };</w:t>
+      </w:r>
+    </w:p>
+    <w:p>
+      <w:pPr>
+        <w:ind w:left="360"/>
+      </w:pPr>
+      <w:r>
+        <w:t xml:space="preserve">    res.writeHead(206, headers);</w:t>
+      </w:r>
+    </w:p>
+    <w:p>
+      <w:pPr>
+        <w:ind w:left="360"/>
+      </w:pPr>
+      <w:r>
+        <w:t xml:space="preserve">    const videoStream = fs.createReadStream(videoPath, { start, end });</w:t>
+      </w:r>
+    </w:p>
+    <w:p>
+      <w:pPr>
+        <w:ind w:left="360"/>
+      </w:pPr>
+      <w:r>
+        <w:t xml:space="preserve">    videoStream.pipe(res);</w:t>
+      </w:r>
+    </w:p>
+    <w:p>
+      <w:pPr>
+        <w:ind w:left="360"/>
+      </w:pPr>
+      <w:r>
+        <w:t>});</w:t>
+      </w:r>
+    </w:p>
+    <w:p>
+      <w:pPr>
+        <w:ind w:left="360"/>
+      </w:pPr>
+      <w:r>
+        <w:t>app.listen(port, () =&gt; {</w:t>
+      </w:r>
+    </w:p>
+    <w:p>
+      <w:pPr>
+        <w:ind w:left="360"/>
+      </w:pPr>
+      <w:r>
+        <w:t xml:space="preserve">    console.log("Server is running on port number : ", port);</w:t>
+      </w:r>
+    </w:p>
+    <w:p>
+      <w:pPr>
+        <w:ind w:left="360"/>
+      </w:pPr>
+      <w:r>
+        <w:t>});</w:t>
+      </w:r>
+    </w:p>
+    <w:p>
+      <w:pPr>
+        <w:ind w:left="360"/>
+      </w:pPr>
+      <w:r>
         <w:lastRenderedPageBreak/>
-        <w:t xml:space="preserve">        "Accept-Ranges": "bytes",</w:t>
-      </w:r>
-    </w:p>
-    <w:p>
-      <w:pPr>
-        <w:ind w:left="360"/>
-      </w:pPr>
-      <w:r>
-        <w:t xml:space="preserve">        "Content-Length": contentLength,</w:t>
-      </w:r>
-    </w:p>
-    <w:p>
-      <w:pPr>
-        <w:ind w:left="360"/>
-      </w:pPr>
-      <w:r>
-        <w:t xml:space="preserve">        "Content-Type": "video/mp4",</w:t>
-      </w:r>
-    </w:p>
-    <w:p>
-      <w:pPr>
-        <w:ind w:left="360"/>
-      </w:pPr>
-      <w:r>
-        <w:t xml:space="preserve">    };</w:t>
-      </w:r>
-    </w:p>
-    <w:p>
-      <w:pPr>
-        <w:ind w:left="360"/>
-      </w:pPr>
-      <w:r>
-        <w:t xml:space="preserve">    res.writeHead(206, headers);</w:t>
-      </w:r>
-    </w:p>
-    <w:p>
-      <w:pPr>
-        <w:ind w:left="360"/>
-      </w:pPr>
-      <w:r>
-        <w:t xml:space="preserve">    const videoStream = fs.createReadStream(videoPath, { start, end });</w:t>
-      </w:r>
-    </w:p>
-    <w:p>
-      <w:pPr>
-        <w:ind w:left="360"/>
-      </w:pPr>
-      <w:r>
-        <w:t xml:space="preserve">    videoStream.pipe(res);</w:t>
-      </w:r>
-    </w:p>
-    <w:p>
-      <w:pPr>
-        <w:ind w:left="360"/>
-      </w:pPr>
-      <w:r>
-        <w:t>});</w:t>
-      </w:r>
-    </w:p>
-    <w:p>
-      <w:pPr>
-        <w:ind w:left="360"/>
-      </w:pPr>
-      <w:r>
-        <w:t>app.listen(port, () =&gt; {</w:t>
-      </w:r>
-    </w:p>
-    <w:p>
-      <w:pPr>
-        <w:ind w:left="360"/>
-      </w:pPr>
-      <w:r>
-        <w:t xml:space="preserve">    console.log("Server is running on port number : ", port);</w:t>
-      </w:r>
-    </w:p>
-    <w:p>
-      <w:pPr>
-        <w:ind w:left="360"/>
-      </w:pPr>
-      <w:r>
-        <w:t>});</w:t>
-      </w:r>
-    </w:p>
-    <w:p>
-      <w:pPr>
-        <w:ind w:left="360"/>
-      </w:pPr>
-      <w:r>
         <w:t>//Output</w:t>
       </w:r>
     </w:p>
@@ -1343,7 +1523,7 @@
                     <pic:cNvPicPr/>
                   </pic:nvPicPr>
                   <pic:blipFill rotWithShape="1">
-                    <a:blip r:embed="rId9"/>
+                    <a:blip r:embed="rId10"/>
                     <a:srcRect t="9651"/>
                     <a:stretch/>
                   </pic:blipFill>
@@ -1433,7 +1613,6 @@
         <w:rPr>
           <w:noProof/>
         </w:rPr>
-        <w:lastRenderedPageBreak/>
         <w:drawing>
           <wp:inline distT="0" distB="0" distL="0" distR="0" wp14:anchorId="1DF76EB7" wp14:editId="566D20DA">
             <wp:extent cx="5731510" cy="3223895"/>
@@ -1450,7 +1629,7 @@
                     <pic:cNvPicPr/>
                   </pic:nvPicPr>
                   <pic:blipFill>
-                    <a:blip r:embed="rId10"/>
+                    <a:blip r:embed="rId11"/>
                     <a:stretch>
                       <a:fillRect/>
                     </a:stretch>
@@ -1490,7 +1669,32 @@
     <w:p>
       <w:pPr>
         <w:ind w:left="360"/>
-      </w:pPr>
+        <w:rPr>
+          <w:b/>
+          <w:bCs/>
+        </w:rPr>
+      </w:pPr>
+      <w:r>
+        <w:rPr>
+          <w:b/>
+          <w:bCs/>
+        </w:rPr>
+        <w:t>Task_</w:t>
+      </w:r>
+      <w:r>
+        <w:rPr>
+          <w:b/>
+          <w:bCs/>
+        </w:rPr>
+        <w:t>6</w:t>
+      </w:r>
+      <w:r>
+        <w:rPr>
+          <w:b/>
+          <w:bCs/>
+        </w:rPr>
+        <w:t>.js</w:t>
+      </w:r>
     </w:p>
     <w:p>
       <w:pPr>
@@ -1505,6 +1709,7 @@
         <w:ind w:left="360"/>
       </w:pPr>
       <w:r>
+        <w:lastRenderedPageBreak/>
         <w:t>const mongoose = require('mongoose');</w:t>
       </w:r>
     </w:p>
@@ -1625,7 +1830,151 @@
         <w:ind w:left="360"/>
       </w:pPr>
       <w:r>
+        <w:t>});</w:t>
+      </w:r>
+    </w:p>
+    <w:p>
+      <w:pPr>
+        <w:ind w:left="360"/>
+      </w:pPr>
+      <w:r>
+        <w:t>// Referencing Schema</w:t>
+      </w:r>
+    </w:p>
+    <w:p>
+      <w:pPr>
+        <w:ind w:left="360"/>
+      </w:pPr>
+      <w:r>
+        <w:t>const tblLogin = mongoose.model('tblLogin', tblLoginSchema);</w:t>
+      </w:r>
+    </w:p>
+    <w:p>
+      <w:pPr>
+        <w:ind w:left="360"/>
+      </w:pPr>
+      <w:r>
+        <w:t>// Inserting Demo record for login</w:t>
+      </w:r>
+    </w:p>
+    <w:p>
+      <w:pPr>
+        <w:ind w:left="360"/>
+      </w:pPr>
+      <w:r>
+        <w:t>// var tmp = new tblLogin({</w:t>
+      </w:r>
+    </w:p>
+    <w:p>
+      <w:pPr>
+        <w:ind w:left="360"/>
+      </w:pPr>
+      <w:r>
+        <w:t>//     username : "admin",</w:t>
+      </w:r>
+    </w:p>
+    <w:p>
+      <w:pPr>
+        <w:ind w:left="360"/>
+      </w:pPr>
+      <w:r>
+        <w:t>//     password:"admin"</w:t>
+      </w:r>
+    </w:p>
+    <w:p>
+      <w:pPr>
+        <w:ind w:left="360"/>
+      </w:pPr>
+      <w:r>
+        <w:t>// });</w:t>
+      </w:r>
+    </w:p>
+    <w:p>
+      <w:pPr>
+        <w:ind w:left="360"/>
+      </w:pPr>
+      <w:r>
+        <w:t>// tmp.save((err,data)=&gt;{</w:t>
+      </w:r>
+    </w:p>
+    <w:p>
+      <w:pPr>
+        <w:ind w:left="360"/>
+      </w:pPr>
+      <w:r>
+        <w:t>//     console.log("Insert Successfull");</w:t>
+      </w:r>
+    </w:p>
+    <w:p>
+      <w:pPr>
+        <w:ind w:left="360"/>
+      </w:pPr>
+      <w:r>
+        <w:t>// })</w:t>
+      </w:r>
+    </w:p>
+    <w:p>
+      <w:pPr>
+        <w:ind w:left="360"/>
+      </w:pPr>
+      <w:r>
+        <w:t>// Set View Engine</w:t>
+      </w:r>
+    </w:p>
+    <w:p>
+      <w:pPr>
+        <w:ind w:left="360"/>
+      </w:pPr>
+      <w:r>
+        <w:t>app.set("view engine", "ejs");</w:t>
+      </w:r>
+    </w:p>
+    <w:p>
+      <w:pPr>
+        <w:ind w:left="360"/>
+      </w:pPr>
+      <w:r>
+        <w:t>// Url Encoder</w:t>
+      </w:r>
+    </w:p>
+    <w:p>
+      <w:pPr>
+        <w:ind w:left="360"/>
+      </w:pPr>
+      <w:r>
+        <w:t>app.use(express.urlencoded({ extended: true }));</w:t>
+      </w:r>
+    </w:p>
+    <w:p>
+      <w:pPr>
+        <w:ind w:left="360"/>
+      </w:pPr>
+      <w:r>
         <w:lastRenderedPageBreak/>
+        <w:t>// Get Method</w:t>
+      </w:r>
+    </w:p>
+    <w:p>
+      <w:pPr>
+        <w:ind w:left="360"/>
+      </w:pPr>
+      <w:r>
+        <w:t>app.get("/", (req, res) =&gt; {</w:t>
+      </w:r>
+    </w:p>
+    <w:p>
+      <w:pPr>
+        <w:ind w:left="360"/>
+      </w:pPr>
+      <w:r>
+        <w:t xml:space="preserve">    res.render("login", { success: null, color: null});</w:t>
+      </w:r>
+    </w:p>
+    <w:p>
+      <w:pPr>
+        <w:ind w:left="360"/>
+      </w:pPr>
+      <w:r>
         <w:t>});</w:t>
       </w:r>
     </w:p>
@@ -1634,150 +1983,6 @@
         <w:ind w:left="360"/>
       </w:pPr>
       <w:r>
-        <w:t>// Referencing Schema</w:t>
-      </w:r>
-    </w:p>
-    <w:p>
-      <w:pPr>
-        <w:ind w:left="360"/>
-      </w:pPr>
-      <w:r>
-        <w:t>const tblLogin = mongoose.model('tblLogin', tblLoginSchema);</w:t>
-      </w:r>
-    </w:p>
-    <w:p>
-      <w:pPr>
-        <w:ind w:left="360"/>
-      </w:pPr>
-      <w:r>
-        <w:t>// Inserting Demo record for login</w:t>
-      </w:r>
-    </w:p>
-    <w:p>
-      <w:pPr>
-        <w:ind w:left="360"/>
-      </w:pPr>
-      <w:r>
-        <w:t>// var tmp = new tblLogin({</w:t>
-      </w:r>
-    </w:p>
-    <w:p>
-      <w:pPr>
-        <w:ind w:left="360"/>
-      </w:pPr>
-      <w:r>
-        <w:t>//     username : "admin",</w:t>
-      </w:r>
-    </w:p>
-    <w:p>
-      <w:pPr>
-        <w:ind w:left="360"/>
-      </w:pPr>
-      <w:r>
-        <w:t>//     password:"admin"</w:t>
-      </w:r>
-    </w:p>
-    <w:p>
-      <w:pPr>
-        <w:ind w:left="360"/>
-      </w:pPr>
-      <w:r>
-        <w:t>// });</w:t>
-      </w:r>
-    </w:p>
-    <w:p>
-      <w:pPr>
-        <w:ind w:left="360"/>
-      </w:pPr>
-      <w:r>
-        <w:t>// tmp.save((err,data)=&gt;{</w:t>
-      </w:r>
-    </w:p>
-    <w:p>
-      <w:pPr>
-        <w:ind w:left="360"/>
-      </w:pPr>
-      <w:r>
-        <w:t>//     console.log("Insert Successfull");</w:t>
-      </w:r>
-    </w:p>
-    <w:p>
-      <w:pPr>
-        <w:ind w:left="360"/>
-      </w:pPr>
-      <w:r>
-        <w:t>// })</w:t>
-      </w:r>
-    </w:p>
-    <w:p>
-      <w:pPr>
-        <w:ind w:left="360"/>
-      </w:pPr>
-      <w:r>
-        <w:t>// Set View Engine</w:t>
-      </w:r>
-    </w:p>
-    <w:p>
-      <w:pPr>
-        <w:ind w:left="360"/>
-      </w:pPr>
-      <w:r>
-        <w:t>app.set("view engine", "ejs");</w:t>
-      </w:r>
-    </w:p>
-    <w:p>
-      <w:pPr>
-        <w:ind w:left="360"/>
-      </w:pPr>
-      <w:r>
-        <w:t>// Url Encoder</w:t>
-      </w:r>
-    </w:p>
-    <w:p>
-      <w:pPr>
-        <w:ind w:left="360"/>
-      </w:pPr>
-      <w:r>
-        <w:t>app.use(express.urlencoded({ extended: true }));</w:t>
-      </w:r>
-    </w:p>
-    <w:p>
-      <w:pPr>
-        <w:ind w:left="360"/>
-      </w:pPr>
-      <w:r>
-        <w:t>// Get Method</w:t>
-      </w:r>
-    </w:p>
-    <w:p>
-      <w:pPr>
-        <w:ind w:left="360"/>
-      </w:pPr>
-      <w:r>
-        <w:t>app.get("/", (req, res) =&gt; {</w:t>
-      </w:r>
-    </w:p>
-    <w:p>
-      <w:pPr>
-        <w:ind w:left="360"/>
-      </w:pPr>
-      <w:r>
-        <w:t xml:space="preserve">    res.render("login", { success: null, color: null});</w:t>
-      </w:r>
-    </w:p>
-    <w:p>
-      <w:pPr>
-        <w:ind w:left="360"/>
-      </w:pPr>
-      <w:r>
-        <w:t>});</w:t>
-      </w:r>
-    </w:p>
-    <w:p>
-      <w:pPr>
-        <w:ind w:left="360"/>
-      </w:pPr>
-      <w:r>
         <w:t>app.post("/", (req, res) =&gt; {</w:t>
       </w:r>
     </w:p>
@@ -1874,7 +2079,6 @@
         <w:ind w:left="360"/>
       </w:pPr>
       <w:r>
-        <w:lastRenderedPageBreak/>
         <w:t xml:space="preserve">    console.log("Server is running on port number : ", port);</w:t>
       </w:r>
     </w:p>
@@ -1910,7 +2114,7 @@
                     <pic:cNvPicPr/>
                   </pic:nvPicPr>
                   <pic:blipFill rotWithShape="1">
-                    <a:blip r:embed="rId7"/>
+                    <a:blip r:embed="rId8"/>
                     <a:srcRect t="9848"/>
                     <a:stretch/>
                   </pic:blipFill>
@@ -1946,6 +2150,7 @@
         <w:rPr>
           <w:noProof/>
         </w:rPr>
+        <w:lastRenderedPageBreak/>
         <w:drawing>
           <wp:inline distT="0" distB="0" distL="0" distR="0" wp14:anchorId="3FE31EC6" wp14:editId="55307EA0">
             <wp:extent cx="5731510" cy="2855595"/>
@@ -1962,7 +2167,7 @@
                     <pic:cNvPicPr/>
                   </pic:nvPicPr>
                   <pic:blipFill rotWithShape="1">
-                    <a:blip r:embed="rId8"/>
+                    <a:blip r:embed="rId9"/>
                     <a:srcRect t="11424"/>
                     <a:stretch/>
                   </pic:blipFill>
@@ -2009,6 +2214,36 @@
     <w:p>
       <w:pPr>
         <w:ind w:left="360"/>
+        <w:rPr>
+          <w:b/>
+          <w:bCs/>
+        </w:rPr>
+      </w:pPr>
+      <w:r>
+        <w:rPr>
+          <w:b/>
+          <w:bCs/>
+        </w:rPr>
+        <w:t>Task_</w:t>
+      </w:r>
+      <w:r>
+        <w:rPr>
+          <w:b/>
+          <w:bCs/>
+        </w:rPr>
+        <w:t>7</w:t>
+      </w:r>
+      <w:r>
+        <w:rPr>
+          <w:b/>
+          <w:bCs/>
+        </w:rPr>
+        <w:t>.js</w:t>
+      </w:r>
+    </w:p>
+    <w:p>
+      <w:pPr>
+        <w:ind w:left="360"/>
       </w:pPr>
       <w:r>
         <w:t>// Username : admin</w:t>
@@ -2059,72 +2294,112 @@
         <w:ind w:left="360"/>
       </w:pPr>
       <w:r>
+        <w:t>//var router = express.Router();</w:t>
+      </w:r>
+    </w:p>
+    <w:p>
+      <w:pPr>
+        <w:ind w:left="360"/>
+      </w:pPr>
+      <w:r>
+        <w:t>const port = 8080;</w:t>
+      </w:r>
+    </w:p>
+    <w:p>
+      <w:pPr>
+        <w:ind w:left="360"/>
+      </w:pPr>
+      <w:r>
+        <w:t>// MongoDb Connection</w:t>
+      </w:r>
+    </w:p>
+    <w:p>
+      <w:pPr>
+        <w:ind w:left="360"/>
+      </w:pPr>
+      <w:r>
+        <w:t>mongoose.connect('mongodb://localhost/DemoDB', { useNewUrlParser: true, useUnifiedTopology: true });</w:t>
+      </w:r>
+    </w:p>
+    <w:p>
+      <w:pPr>
+        <w:ind w:left="360"/>
+      </w:pPr>
+      <w:r>
+        <w:t>// Connect With Database</w:t>
+      </w:r>
+    </w:p>
+    <w:p>
+      <w:pPr>
+        <w:ind w:left="360"/>
+      </w:pPr>
+      <w:r>
+        <w:t>const db = mongoose.connection;</w:t>
+      </w:r>
+    </w:p>
+    <w:p>
+      <w:pPr>
+        <w:ind w:left="360"/>
+      </w:pPr>
+      <w:r>
+        <w:t>db.on('error', console.error.bind(console, 'connection error:'));</w:t>
+      </w:r>
+    </w:p>
+    <w:p>
+      <w:pPr>
+        <w:ind w:left="360"/>
+      </w:pPr>
+      <w:r>
+        <w:t>db.once('open', function () {</w:t>
+      </w:r>
+    </w:p>
+    <w:p>
+      <w:pPr>
+        <w:ind w:left="360"/>
+      </w:pPr>
+      <w:r>
+        <w:t xml:space="preserve">    console.log("Database Connection Successful.");</w:t>
+      </w:r>
+    </w:p>
+    <w:p>
+      <w:pPr>
+        <w:ind w:left="360"/>
+      </w:pPr>
+      <w:r>
+        <w:t>});</w:t>
+      </w:r>
+    </w:p>
+    <w:p>
+      <w:pPr>
+        <w:ind w:left="360"/>
+      </w:pPr>
+      <w:r>
+        <w:t>// Creating Schema</w:t>
+      </w:r>
+    </w:p>
+    <w:p>
+      <w:pPr>
+        <w:ind w:left="360"/>
+      </w:pPr>
+      <w:r>
         <w:lastRenderedPageBreak/>
-        <w:t>//var router = express.Router();</w:t>
-      </w:r>
-    </w:p>
-    <w:p>
-      <w:pPr>
-        <w:ind w:left="360"/>
-      </w:pPr>
-      <w:r>
-        <w:t>const port = 8080;</w:t>
-      </w:r>
-    </w:p>
-    <w:p>
-      <w:pPr>
-        <w:ind w:left="360"/>
-      </w:pPr>
-      <w:r>
-        <w:t>// MongoDb Connection</w:t>
-      </w:r>
-    </w:p>
-    <w:p>
-      <w:pPr>
-        <w:ind w:left="360"/>
-      </w:pPr>
-      <w:r>
-        <w:t>mongoose.connect('mongodb://localhost/DemoDB', { useNewUrlParser: true, useUnifiedTopology: true });</w:t>
-      </w:r>
-    </w:p>
-    <w:p>
-      <w:pPr>
-        <w:ind w:left="360"/>
-      </w:pPr>
-      <w:r>
-        <w:t>// Connect With Database</w:t>
-      </w:r>
-    </w:p>
-    <w:p>
-      <w:pPr>
-        <w:ind w:left="360"/>
-      </w:pPr>
-      <w:r>
-        <w:t>const db = mongoose.connection;</w:t>
-      </w:r>
-    </w:p>
-    <w:p>
-      <w:pPr>
-        <w:ind w:left="360"/>
-      </w:pPr>
-      <w:r>
-        <w:t>db.on('error', console.error.bind(console, 'connection error:'));</w:t>
-      </w:r>
-    </w:p>
-    <w:p>
-      <w:pPr>
-        <w:ind w:left="360"/>
-      </w:pPr>
-      <w:r>
-        <w:t>db.once('open', function () {</w:t>
-      </w:r>
-    </w:p>
-    <w:p>
-      <w:pPr>
-        <w:ind w:left="360"/>
-      </w:pPr>
-      <w:r>
-        <w:t xml:space="preserve">    console.log("Database Connection Successful.");</w:t>
+        <w:t>const tblLoginSchema = new mongoose.Schema({</w:t>
+      </w:r>
+    </w:p>
+    <w:p>
+      <w:pPr>
+        <w:ind w:left="360"/>
+      </w:pPr>
+      <w:r>
+        <w:t xml:space="preserve">    username: String,</w:t>
+      </w:r>
+    </w:p>
+    <w:p>
+      <w:pPr>
+        <w:ind w:left="360"/>
+      </w:pPr>
+      <w:r>
+        <w:t xml:space="preserve">    password: String</w:t>
       </w:r>
     </w:p>
     <w:p>
@@ -2140,31 +2415,47 @@
         <w:ind w:left="360"/>
       </w:pPr>
       <w:r>
-        <w:t>// Creating Schema</w:t>
-      </w:r>
-    </w:p>
-    <w:p>
-      <w:pPr>
-        <w:ind w:left="360"/>
-      </w:pPr>
-      <w:r>
-        <w:t>const tblLoginSchema = new mongoose.Schema({</w:t>
-      </w:r>
-    </w:p>
-    <w:p>
-      <w:pPr>
-        <w:ind w:left="360"/>
-      </w:pPr>
-      <w:r>
-        <w:t xml:space="preserve">    username: String,</w:t>
-      </w:r>
-    </w:p>
-    <w:p>
-      <w:pPr>
-        <w:ind w:left="360"/>
-      </w:pPr>
-      <w:r>
-        <w:t xml:space="preserve">    password: String</w:t>
+        <w:t>// Referencing Schema</w:t>
+      </w:r>
+    </w:p>
+    <w:p>
+      <w:pPr>
+        <w:ind w:left="360"/>
+      </w:pPr>
+      <w:r>
+        <w:t>const tblLogin = mongoose.model('tblLogin', tblLoginSchema);</w:t>
+      </w:r>
+    </w:p>
+    <w:p>
+      <w:pPr>
+        <w:ind w:left="360"/>
+      </w:pPr>
+      <w:r>
+        <w:t>app.use(express.urlencoded({ extended: true }));</w:t>
+      </w:r>
+    </w:p>
+    <w:p>
+      <w:pPr>
+        <w:ind w:left="360"/>
+      </w:pPr>
+      <w:r>
+        <w:t>//router.use(express.static(__dirname + '/public'));</w:t>
+      </w:r>
+    </w:p>
+    <w:p>
+      <w:pPr>
+        <w:ind w:left="360"/>
+      </w:pPr>
+      <w:r>
+        <w:t>app.get("/",(req,res)=&gt;{</w:t>
+      </w:r>
+    </w:p>
+    <w:p>
+      <w:pPr>
+        <w:ind w:left="360"/>
+      </w:pPr>
+      <w:r>
+        <w:t xml:space="preserve">    res.sendFile(__dirname + "/views/index.html",{name : "Krishna"});</w:t>
       </w:r>
     </w:p>
     <w:p>
@@ -2180,47 +2471,127 @@
         <w:ind w:left="360"/>
       </w:pPr>
       <w:r>
-        <w:t>// Referencing Schema</w:t>
-      </w:r>
-    </w:p>
-    <w:p>
-      <w:pPr>
-        <w:ind w:left="360"/>
-      </w:pPr>
-      <w:r>
-        <w:t>const tblLogin = mongoose.model('tblLogin', tblLoginSchema);</w:t>
-      </w:r>
-    </w:p>
-    <w:p>
-      <w:pPr>
-        <w:ind w:left="360"/>
-      </w:pPr>
-      <w:r>
-        <w:t>app.use(express.urlencoded({ extended: true }));</w:t>
-      </w:r>
-    </w:p>
-    <w:p>
-      <w:pPr>
-        <w:ind w:left="360"/>
-      </w:pPr>
-      <w:r>
-        <w:t>//router.use(express.static(__dirname + '/public'));</w:t>
-      </w:r>
-    </w:p>
-    <w:p>
-      <w:pPr>
-        <w:ind w:left="360"/>
-      </w:pPr>
-      <w:r>
-        <w:t>app.get("/",(req,res)=&gt;{</w:t>
-      </w:r>
-    </w:p>
-    <w:p>
-      <w:pPr>
-        <w:ind w:left="360"/>
-      </w:pPr>
-      <w:r>
-        <w:t xml:space="preserve">    res.sendFile(__dirname + "/views/index.html",{name : "Krishna"});</w:t>
+        <w:t>app.post("/", (req, res) =&gt; {</w:t>
+      </w:r>
+    </w:p>
+    <w:p>
+      <w:pPr>
+        <w:ind w:left="360"/>
+      </w:pPr>
+      <w:r>
+        <w:t xml:space="preserve">    var username = req.body.username;</w:t>
+      </w:r>
+    </w:p>
+    <w:p>
+      <w:pPr>
+        <w:ind w:left="360"/>
+      </w:pPr>
+      <w:r>
+        <w:t xml:space="preserve">    var password = req.body.password;   </w:t>
+      </w:r>
+    </w:p>
+    <w:p>
+      <w:pPr>
+        <w:ind w:left="360"/>
+      </w:pPr>
+      <w:r>
+        <w:t xml:space="preserve">    tblLogin.findOne({ username: username, password: password }, (err, data) =&gt; {</w:t>
+      </w:r>
+    </w:p>
+    <w:p>
+      <w:pPr>
+        <w:ind w:left="360"/>
+      </w:pPr>
+      <w:r>
+        <w:t xml:space="preserve">        if (data == null)</w:t>
+      </w:r>
+    </w:p>
+    <w:p>
+      <w:pPr>
+        <w:ind w:left="360"/>
+      </w:pPr>
+      <w:r>
+        <w:t xml:space="preserve">        {</w:t>
+      </w:r>
+    </w:p>
+    <w:p>
+      <w:pPr>
+        <w:ind w:left="360"/>
+      </w:pPr>
+      <w:r>
+        <w:t xml:space="preserve">            //res.render("login", { success: "Invalid Username or Password", color: "Red" });</w:t>
+      </w:r>
+    </w:p>
+    <w:p>
+      <w:pPr>
+        <w:ind w:left="360"/>
+      </w:pPr>
+      <w:r>
+        <w:t xml:space="preserve">            res.sendFile(__dirname + "/views/index2.html");</w:t>
+      </w:r>
+    </w:p>
+    <w:p>
+      <w:pPr>
+        <w:ind w:left="360"/>
+      </w:pPr>
+      <w:r>
+        <w:t xml:space="preserve">        }            </w:t>
+      </w:r>
+    </w:p>
+    <w:p>
+      <w:pPr>
+        <w:ind w:left="360"/>
+      </w:pPr>
+      <w:r>
+        <w:t xml:space="preserve">        else</w:t>
+      </w:r>
+    </w:p>
+    <w:p>
+      <w:pPr>
+        <w:ind w:left="360"/>
+      </w:pPr>
+      <w:r>
+        <w:t xml:space="preserve">        {</w:t>
+      </w:r>
+    </w:p>
+    <w:p>
+      <w:pPr>
+        <w:ind w:left="360"/>
+      </w:pPr>
+      <w:r>
+        <w:t xml:space="preserve">            //res.render("login", { success: "Successfull Login", color: "Green" });</w:t>
+      </w:r>
+    </w:p>
+    <w:p>
+      <w:pPr>
+        <w:ind w:left="360"/>
+      </w:pPr>
+      <w:r>
+        <w:t xml:space="preserve">            res.sendFile(__dirname + "/views/index3.html");</w:t>
+      </w:r>
+    </w:p>
+    <w:p>
+      <w:pPr>
+        <w:ind w:left="360"/>
+      </w:pPr>
+      <w:r>
+        <w:t xml:space="preserve">        }</w:t>
+      </w:r>
+    </w:p>
+    <w:p>
+      <w:pPr>
+        <w:ind w:left="360"/>
+      </w:pPr>
+      <w:r>
+        <w:t xml:space="preserve">        console.log(data);</w:t>
+      </w:r>
+    </w:p>
+    <w:p>
+      <w:pPr>
+        <w:ind w:left="360"/>
+      </w:pPr>
+      <w:r>
+        <w:t xml:space="preserve">    })  </w:t>
       </w:r>
     </w:p>
     <w:p>
@@ -2236,170 +2607,34 @@
         <w:ind w:left="360"/>
       </w:pPr>
       <w:r>
-        <w:t>app.post("/", (req, res) =&gt; {</w:t>
-      </w:r>
-    </w:p>
-    <w:p>
-      <w:pPr>
-        <w:ind w:left="360"/>
-      </w:pPr>
-      <w:r>
-        <w:t xml:space="preserve">    var username = req.body.username;</w:t>
-      </w:r>
-    </w:p>
-    <w:p>
-      <w:pPr>
-        <w:ind w:left="360"/>
-      </w:pPr>
-      <w:r>
-        <w:t xml:space="preserve">    var password = req.body.password;   </w:t>
-      </w:r>
-    </w:p>
-    <w:p>
-      <w:pPr>
-        <w:ind w:left="360"/>
-      </w:pPr>
-      <w:r>
-        <w:t xml:space="preserve">    tblLogin.findOne({ username: username, password: password }, (err, data) =&gt; {</w:t>
-      </w:r>
-    </w:p>
-    <w:p>
-      <w:pPr>
-        <w:ind w:left="360"/>
-      </w:pPr>
-      <w:r>
-        <w:t xml:space="preserve">        if (data == null)</w:t>
-      </w:r>
-    </w:p>
-    <w:p>
-      <w:pPr>
-        <w:ind w:left="360"/>
-      </w:pPr>
-      <w:r>
-        <w:t xml:space="preserve">        {</w:t>
-      </w:r>
-    </w:p>
-    <w:p>
-      <w:pPr>
-        <w:ind w:left="360"/>
-      </w:pPr>
-      <w:r>
-        <w:t xml:space="preserve">            //res.render("login", { success: "Invalid Username or Password", color: "Red" });</w:t>
-      </w:r>
-    </w:p>
-    <w:p>
-      <w:pPr>
-        <w:ind w:left="360"/>
-      </w:pPr>
-      <w:r>
-        <w:t xml:space="preserve">            res.sendFile(__dirname + "/views/index2.html");</w:t>
-      </w:r>
-    </w:p>
-    <w:p>
-      <w:pPr>
-        <w:ind w:left="360"/>
-      </w:pPr>
-      <w:r>
+        <w:t>app.listen(port,()=&gt;{</w:t>
+      </w:r>
+    </w:p>
+    <w:p>
+      <w:pPr>
+        <w:ind w:left="360"/>
+      </w:pPr>
+      <w:r>
+        <w:t xml:space="preserve">    console.log("Server is running on port number : ",port);</w:t>
+      </w:r>
+    </w:p>
+    <w:p>
+      <w:pPr>
+        <w:ind w:left="360"/>
+      </w:pPr>
+      <w:r>
+        <w:t>});</w:t>
+      </w:r>
+    </w:p>
+    <w:p>
+      <w:pPr>
+        <w:ind w:left="360"/>
+      </w:pPr>
+      <w:r>
+        <w:rPr>
+          <w:noProof/>
+        </w:rPr>
         <w:lastRenderedPageBreak/>
-        <w:t xml:space="preserve">        }            </w:t>
-      </w:r>
-    </w:p>
-    <w:p>
-      <w:pPr>
-        <w:ind w:left="360"/>
-      </w:pPr>
-      <w:r>
-        <w:t xml:space="preserve">        else</w:t>
-      </w:r>
-    </w:p>
-    <w:p>
-      <w:pPr>
-        <w:ind w:left="360"/>
-      </w:pPr>
-      <w:r>
-        <w:t xml:space="preserve">        {</w:t>
-      </w:r>
-    </w:p>
-    <w:p>
-      <w:pPr>
-        <w:ind w:left="360"/>
-      </w:pPr>
-      <w:r>
-        <w:t xml:space="preserve">            //res.render("login", { success: "Successfull Login", color: "Green" });</w:t>
-      </w:r>
-    </w:p>
-    <w:p>
-      <w:pPr>
-        <w:ind w:left="360"/>
-      </w:pPr>
-      <w:r>
-        <w:t xml:space="preserve">            res.sendFile(__dirname + "/views/index3.html");</w:t>
-      </w:r>
-    </w:p>
-    <w:p>
-      <w:pPr>
-        <w:ind w:left="360"/>
-      </w:pPr>
-      <w:r>
-        <w:t xml:space="preserve">        }</w:t>
-      </w:r>
-    </w:p>
-    <w:p>
-      <w:pPr>
-        <w:ind w:left="360"/>
-      </w:pPr>
-      <w:r>
-        <w:t xml:space="preserve">        console.log(data);</w:t>
-      </w:r>
-    </w:p>
-    <w:p>
-      <w:pPr>
-        <w:ind w:left="360"/>
-      </w:pPr>
-      <w:r>
-        <w:t xml:space="preserve">    })  </w:t>
-      </w:r>
-    </w:p>
-    <w:p>
-      <w:pPr>
-        <w:ind w:left="360"/>
-      </w:pPr>
-      <w:r>
-        <w:t>});</w:t>
-      </w:r>
-    </w:p>
-    <w:p>
-      <w:pPr>
-        <w:ind w:left="360"/>
-      </w:pPr>
-      <w:r>
-        <w:t>app.listen(port,()=&gt;{</w:t>
-      </w:r>
-    </w:p>
-    <w:p>
-      <w:pPr>
-        <w:ind w:left="360"/>
-      </w:pPr>
-      <w:r>
-        <w:t xml:space="preserve">    console.log("Server is running on port number : ",port);</w:t>
-      </w:r>
-    </w:p>
-    <w:p>
-      <w:pPr>
-        <w:ind w:left="360"/>
-      </w:pPr>
-      <w:r>
-        <w:t>});</w:t>
-      </w:r>
-    </w:p>
-    <w:p>
-      <w:pPr>
-        <w:ind w:left="360"/>
-      </w:pPr>
-      <w:r>
-        <w:rPr>
-          <w:noProof/>
-        </w:rPr>
         <w:drawing>
           <wp:inline distT="0" distB="0" distL="0" distR="0" wp14:anchorId="372522FC" wp14:editId="1619EA29">
             <wp:extent cx="5731510" cy="2906395"/>
@@ -2416,7 +2651,7 @@
                     <pic:cNvPicPr/>
                   </pic:nvPicPr>
                   <pic:blipFill rotWithShape="1">
-                    <a:blip r:embed="rId7"/>
+                    <a:blip r:embed="rId8"/>
                     <a:srcRect t="9848"/>
                     <a:stretch/>
                   </pic:blipFill>
@@ -2452,7 +2687,6 @@
         <w:rPr>
           <w:noProof/>
         </w:rPr>
-        <w:lastRenderedPageBreak/>
         <w:drawing>
           <wp:inline distT="0" distB="0" distL="0" distR="0" wp14:anchorId="360C5361" wp14:editId="63C43C2E">
             <wp:extent cx="5731510" cy="2906395"/>
@@ -2469,7 +2703,7 @@
                     <pic:cNvPicPr/>
                   </pic:nvPicPr>
                   <pic:blipFill rotWithShape="1">
-                    <a:blip r:embed="rId11"/>
+                    <a:blip r:embed="rId12"/>
                     <a:srcRect t="9848"/>
                     <a:stretch/>
                   </pic:blipFill>
@@ -2510,9 +2744,9 @@
 <file path=word/numbering.xml><?xml version="1.0" encoding="utf-8"?>
 <w:numbering xmlns:wpc="http://schemas.microsoft.com/office/word/2010/wordprocessingCanvas" xmlns:cx="http://schemas.microsoft.com/office/drawing/2014/chartex" xmlns:cx1="http://schemas.microsoft.com/office/drawing/2015/9/8/chartex" xmlns:cx2="http://schemas.microsoft.com/office/drawing/2015/10/21/chartex" xmlns:cx3="http://schemas.microsoft.com/office/drawing/2016/5/9/chartex" xmlns:cx4="http://schemas.microsoft.com/office/drawing/2016/5/10/chartex" xmlns:cx5="http://schemas.microsoft.com/office/drawing/2016/5/11/chartex" xmlns:cx6="http://schemas.microsoft.com/office/drawing/2016/5/12/chartex" xmlns:cx7="http://schemas.microsoft.com/office/drawing/2016/5/13/chartex" xmlns:cx8="http://schemas.microsoft.com/office/drawing/2016/5/14/chartex" xmlns:mc="http://schemas.openxmlformats.org/markup-compatibility/2006" xmlns:aink="http://schemas.microsoft.com/office/drawing/2016/ink" xmlns:am3d="http://schemas.microsoft.com/office/drawing/2017/model3d" xmlns:o="urn:schemas-microsoft-com:office:office" xmlns:r="http://schemas.openxmlformats.org/officeDocument/2006/relationships" xmlns:m="http://schemas.openxmlformats.org/officeDocument/2006/math" xmlns:v="urn:schemas-microsoft-com:vml" xmlns:wp14="http://schemas.microsoft.com/office/word/2010/wordprocessingDrawing" xmlns:wp="http://schemas.openxmlformats.org/drawingml/2006/wordprocessingDrawing" xmlns:w10="urn:schemas-microsoft-com:office:word" xmlns:w="http://schemas.openxmlformats.org/wordprocessingml/2006/main" xmlns:w14="http://schemas.microsoft.com/office/word/2010/wordml" xmlns:w15="http://schemas.microsoft.com/office/word/2012/wordml" xmlns:w16cex="http://schemas.microsoft.com/office/word/2018/wordml/cex" xmlns:w16cid="http://schemas.microsoft.com/office/word/2016/wordml/cid" xmlns:w16="http://schemas.microsoft.com/office/word/2018/wordml" xmlns:w16se="http://schemas.microsoft.com/office/word/2015/wordml/symex" xmlns:wpg="http://schemas.microsoft.com/office/word/2010/wordprocessingGroup" xmlns:wpi="http://schemas.microsoft.com/office/word/2010/wordprocessingInk" xmlns:wne="http://schemas.microsoft.com/office/word/2006/wordml" xmlns:wps="http://schemas.microsoft.com/office/word/2010/wordprocessingShape" mc:Ignorable="w14 w15 w16se w16cid w16 w16cex wp14">
   <w:abstractNum w:abstractNumId="0" w15:restartNumberingAfterBreak="0">
-    <w:nsid w:val="44A82B48"/>
+    <w:nsid w:val="069E0B49"/>
     <w:multiLevelType w:val="hybridMultilevel"/>
-    <w:tmpl w:val="91D066E0"/>
+    <w:tmpl w:val="D040D52A"/>
     <w:lvl w:ilvl="0" w:tplc="40090011">
       <w:start w:val="1"/>
       <w:numFmt w:val="decimal"/>
@@ -2598,7 +2832,99 @@
       </w:pPr>
     </w:lvl>
   </w:abstractNum>
+  <w:abstractNum w:abstractNumId="1" w15:restartNumberingAfterBreak="0">
+    <w:nsid w:val="44A82B48"/>
+    <w:multiLevelType w:val="hybridMultilevel"/>
+    <w:tmpl w:val="91D066E0"/>
+    <w:lvl w:ilvl="0" w:tplc="40090011">
+      <w:start w:val="1"/>
+      <w:numFmt w:val="decimal"/>
+      <w:lvlText w:val="%1)"/>
+      <w:lvlJc w:val="left"/>
+      <w:pPr>
+        <w:ind w:left="720" w:hanging="360"/>
+      </w:pPr>
+      <w:rPr>
+        <w:rFonts w:hint="default"/>
+      </w:rPr>
+    </w:lvl>
+    <w:lvl w:ilvl="1" w:tplc="40090019" w:tentative="1">
+      <w:start w:val="1"/>
+      <w:numFmt w:val="lowerLetter"/>
+      <w:lvlText w:val="%2."/>
+      <w:lvlJc w:val="left"/>
+      <w:pPr>
+        <w:ind w:left="1440" w:hanging="360"/>
+      </w:pPr>
+    </w:lvl>
+    <w:lvl w:ilvl="2" w:tplc="4009001B" w:tentative="1">
+      <w:start w:val="1"/>
+      <w:numFmt w:val="lowerRoman"/>
+      <w:lvlText w:val="%3."/>
+      <w:lvlJc w:val="right"/>
+      <w:pPr>
+        <w:ind w:left="2160" w:hanging="180"/>
+      </w:pPr>
+    </w:lvl>
+    <w:lvl w:ilvl="3" w:tplc="4009000F" w:tentative="1">
+      <w:start w:val="1"/>
+      <w:numFmt w:val="decimal"/>
+      <w:lvlText w:val="%4."/>
+      <w:lvlJc w:val="left"/>
+      <w:pPr>
+        <w:ind w:left="2880" w:hanging="360"/>
+      </w:pPr>
+    </w:lvl>
+    <w:lvl w:ilvl="4" w:tplc="40090019" w:tentative="1">
+      <w:start w:val="1"/>
+      <w:numFmt w:val="lowerLetter"/>
+      <w:lvlText w:val="%5."/>
+      <w:lvlJc w:val="left"/>
+      <w:pPr>
+        <w:ind w:left="3600" w:hanging="360"/>
+      </w:pPr>
+    </w:lvl>
+    <w:lvl w:ilvl="5" w:tplc="4009001B" w:tentative="1">
+      <w:start w:val="1"/>
+      <w:numFmt w:val="lowerRoman"/>
+      <w:lvlText w:val="%6."/>
+      <w:lvlJc w:val="right"/>
+      <w:pPr>
+        <w:ind w:left="4320" w:hanging="180"/>
+      </w:pPr>
+    </w:lvl>
+    <w:lvl w:ilvl="6" w:tplc="4009000F" w:tentative="1">
+      <w:start w:val="1"/>
+      <w:numFmt w:val="decimal"/>
+      <w:lvlText w:val="%7."/>
+      <w:lvlJc w:val="left"/>
+      <w:pPr>
+        <w:ind w:left="5040" w:hanging="360"/>
+      </w:pPr>
+    </w:lvl>
+    <w:lvl w:ilvl="7" w:tplc="40090019" w:tentative="1">
+      <w:start w:val="1"/>
+      <w:numFmt w:val="lowerLetter"/>
+      <w:lvlText w:val="%8."/>
+      <w:lvlJc w:val="left"/>
+      <w:pPr>
+        <w:ind w:left="5760" w:hanging="360"/>
+      </w:pPr>
+    </w:lvl>
+    <w:lvl w:ilvl="8" w:tplc="4009001B" w:tentative="1">
+      <w:start w:val="1"/>
+      <w:numFmt w:val="lowerRoman"/>
+      <w:lvlText w:val="%9."/>
+      <w:lvlJc w:val="right"/>
+      <w:pPr>
+        <w:ind w:left="6480" w:hanging="180"/>
+      </w:pPr>
+    </w:lvl>
+  </w:abstractNum>
   <w:num w:numId="1">
+    <w:abstractNumId w:val="1"/>
+  </w:num>
+  <w:num w:numId="2">
     <w:abstractNumId w:val="0"/>
   </w:num>
 </w:numbering>

</xml_diff>